<commit_message>
Updates to last built
Implemented basic keyboard wasd movement for the first hero placed.
Walls and doors block the movement
</commit_message>
<xml_diff>
--- a/Grid Hack/Grid Hack.docx
+++ b/Grid Hack/Grid Hack.docx
@@ -432,7 +432,17 @@
         </w:numPr>
       </w:pPr>
       <w:r>
-        <w:t>Add a hud to the display to allow the user to define actions.</w:t>
+        <w:t xml:space="preserve">Add a </w:t>
+      </w:r>
+      <w:proofErr w:type="spellStart"/>
+      <w:proofErr w:type="gramStart"/>
+      <w:r>
+        <w:t>hud</w:t>
+      </w:r>
+      <w:proofErr w:type="spellEnd"/>
+      <w:proofErr w:type="gramEnd"/>
+      <w:r>
+        <w:t xml:space="preserve"> to the display to allow the user to define actions.</w:t>
       </w:r>
     </w:p>
     <w:p>
@@ -444,7 +454,17 @@
         </w:numPr>
       </w:pPr>
       <w:r>
-        <w:t>The hud should not scale with the map: it has a fixed location.</w:t>
+        <w:t xml:space="preserve">The </w:t>
+      </w:r>
+      <w:proofErr w:type="spellStart"/>
+      <w:proofErr w:type="gramStart"/>
+      <w:r>
+        <w:t>hud</w:t>
+      </w:r>
+      <w:proofErr w:type="spellEnd"/>
+      <w:proofErr w:type="gramEnd"/>
+      <w:r>
+        <w:t xml:space="preserve"> should not scale with the map: it has a fixed location.</w:t>
       </w:r>
     </w:p>
     <w:p>
@@ -504,7 +524,17 @@
         </w:numPr>
       </w:pPr>
       <w:r>
-        <w:t>Consider an inventory interface in the hud for selecting weapons.  Maybe simply a form of drop down box.</w:t>
+        <w:t xml:space="preserve">Consider an inventory interface in the </w:t>
+      </w:r>
+      <w:proofErr w:type="spellStart"/>
+      <w:proofErr w:type="gramStart"/>
+      <w:r>
+        <w:t>hud</w:t>
+      </w:r>
+      <w:proofErr w:type="spellEnd"/>
+      <w:proofErr w:type="gramEnd"/>
+      <w:r>
+        <w:t xml:space="preserve"> for selecting weapons.  Maybe simply a form of drop down box.</w:t>
       </w:r>
     </w:p>
     <w:p>
@@ -551,15 +581,11 @@
           <w:ilvl w:val="0"/>
           <w:numId w:val="10"/>
         </w:numPr>
-        <w:rPr>
-          <w:strike/>
-        </w:rPr>
-      </w:pPr>
-      <w:r>
-        <w:rPr>
-          <w:strike/>
-        </w:rPr>
-        <w:t>Initialize the board visibility</w:t>
+      </w:pPr>
+      <w:bookmarkStart w:id="0" w:name="_GoBack"/>
+      <w:bookmarkEnd w:id="0"/>
+      <w:r>
+        <w:t>Setup turn order prior to starting the game</w:t>
       </w:r>
     </w:p>
     <w:p>
@@ -569,17 +595,9 @@
           <w:ilvl w:val="0"/>
           <w:numId w:val="10"/>
         </w:numPr>
-        <w:rPr>
-          <w:strike/>
-        </w:rPr>
-      </w:pPr>
-      <w:r>
-        <w:t xml:space="preserve">Set board starting </w:t>
-      </w:r>
-      <w:bookmarkStart w:id="0" w:name="_GoBack"/>
-      <w:bookmarkEnd w:id="0"/>
-      <w:r>
-        <w:t>visibility with triggers</w:t>
+      </w:pPr>
+      <w:r>
+        <w:t>Set visible monsters to active</w:t>
       </w:r>
     </w:p>
     <w:p>
@@ -591,30 +609,6 @@
         </w:numPr>
       </w:pPr>
       <w:r>
-        <w:t>Setup turn order prior to starting the game</w:t>
-      </w:r>
-    </w:p>
-    <w:p>
-      <w:pPr>
-        <w:pStyle w:val="LTUNormal"/>
-        <w:numPr>
-          <w:ilvl w:val="0"/>
-          <w:numId w:val="10"/>
-        </w:numPr>
-      </w:pPr>
-      <w:r>
-        <w:t>Set visible monsters to active</w:t>
-      </w:r>
-    </w:p>
-    <w:p>
-      <w:pPr>
-        <w:pStyle w:val="LTUNormal"/>
-        <w:numPr>
-          <w:ilvl w:val="0"/>
-          <w:numId w:val="10"/>
-        </w:numPr>
-      </w:pPr>
-      <w:r>
         <w:t>Set invisible monsters to inactive</w:t>
       </w:r>
     </w:p>
@@ -675,12 +669,14 @@
           <w:color w:val="auto"/>
         </w:rPr>
       </w:pPr>
+      <w:proofErr w:type="spellStart"/>
       <w:r>
         <w:rPr>
           <w:color w:val="auto"/>
         </w:rPr>
         <w:t>msgPump</w:t>
       </w:r>
+      <w:proofErr w:type="spellEnd"/>
     </w:p>
     <w:p>
       <w:pPr>
@@ -779,11 +775,33 @@
           <w:color w:val="auto"/>
         </w:rPr>
       </w:pPr>
-      <w:r>
-        <w:rPr>
-          <w:color w:val="auto"/>
-        </w:rPr>
-        <w:t>addPlayer = function(args)</w:t>
+      <w:proofErr w:type="spellStart"/>
+      <w:r>
+        <w:rPr>
+          <w:color w:val="auto"/>
+        </w:rPr>
+        <w:t>addPlayer</w:t>
+      </w:r>
+      <w:proofErr w:type="spellEnd"/>
+      <w:r>
+        <w:rPr>
+          <w:color w:val="auto"/>
+        </w:rPr>
+        <w:t xml:space="preserve"> = function(</w:t>
+      </w:r>
+      <w:proofErr w:type="spellStart"/>
+      <w:r>
+        <w:rPr>
+          <w:color w:val="auto"/>
+        </w:rPr>
+        <w:t>args</w:t>
+      </w:r>
+      <w:proofErr w:type="spellEnd"/>
+      <w:r>
+        <w:rPr>
+          <w:color w:val="auto"/>
+        </w:rPr>
+        <w:t>)</w:t>
       </w:r>
     </w:p>
     <w:p>
@@ -797,11 +815,75 @@
           <w:color w:val="auto"/>
         </w:rPr>
       </w:pPr>
-      <w:r>
-        <w:rPr>
-          <w:color w:val="auto"/>
-        </w:rPr>
-        <w:t>setMouseFocus = function(cellX, cellY, mouseX, mouseY)</w:t>
+      <w:proofErr w:type="spellStart"/>
+      <w:r>
+        <w:rPr>
+          <w:color w:val="auto"/>
+        </w:rPr>
+        <w:t>setMouseFocus</w:t>
+      </w:r>
+      <w:proofErr w:type="spellEnd"/>
+      <w:r>
+        <w:rPr>
+          <w:color w:val="auto"/>
+        </w:rPr>
+        <w:t xml:space="preserve"> = function(</w:t>
+      </w:r>
+      <w:proofErr w:type="spellStart"/>
+      <w:r>
+        <w:rPr>
+          <w:color w:val="auto"/>
+        </w:rPr>
+        <w:t>cellX</w:t>
+      </w:r>
+      <w:proofErr w:type="spellEnd"/>
+      <w:r>
+        <w:rPr>
+          <w:color w:val="auto"/>
+        </w:rPr>
+        <w:t xml:space="preserve">, </w:t>
+      </w:r>
+      <w:proofErr w:type="spellStart"/>
+      <w:r>
+        <w:rPr>
+          <w:color w:val="auto"/>
+        </w:rPr>
+        <w:t>cellY</w:t>
+      </w:r>
+      <w:proofErr w:type="spellEnd"/>
+      <w:r>
+        <w:rPr>
+          <w:color w:val="auto"/>
+        </w:rPr>
+        <w:t xml:space="preserve">, </w:t>
+      </w:r>
+      <w:proofErr w:type="spellStart"/>
+      <w:r>
+        <w:rPr>
+          <w:color w:val="auto"/>
+        </w:rPr>
+        <w:t>mouseX</w:t>
+      </w:r>
+      <w:proofErr w:type="spellEnd"/>
+      <w:r>
+        <w:rPr>
+          <w:color w:val="auto"/>
+        </w:rPr>
+        <w:t xml:space="preserve">, </w:t>
+      </w:r>
+      <w:proofErr w:type="spellStart"/>
+      <w:r>
+        <w:rPr>
+          <w:color w:val="auto"/>
+        </w:rPr>
+        <w:t>mouseY</w:t>
+      </w:r>
+      <w:proofErr w:type="spellEnd"/>
+      <w:r>
+        <w:rPr>
+          <w:color w:val="auto"/>
+        </w:rPr>
+        <w:t>)</w:t>
       </w:r>
     </w:p>
     <w:p>
@@ -1023,19 +1105,29 @@
           <w:color w:val="auto"/>
         </w:rPr>
       </w:pPr>
+      <w:proofErr w:type="spellStart"/>
       <w:r>
         <w:rPr>
           <w:color w:val="auto"/>
         </w:rPr>
         <w:t>onUse</w:t>
       </w:r>
-    </w:p>
-    <w:p>
-      <w:pPr>
-        <w:pStyle w:val="LTUNormal"/>
-      </w:pPr>
-      <w:r>
-        <w:t>The args given to Door may require knowledge of the actual user.</w:t>
+      <w:proofErr w:type="spellEnd"/>
+    </w:p>
+    <w:p>
+      <w:pPr>
+        <w:pStyle w:val="LTUNormal"/>
+      </w:pPr>
+      <w:r>
+        <w:t xml:space="preserve">The </w:t>
+      </w:r>
+      <w:proofErr w:type="spellStart"/>
+      <w:r>
+        <w:t>args</w:t>
+      </w:r>
+      <w:proofErr w:type="spellEnd"/>
+      <w:r>
+        <w:t xml:space="preserve"> given to Door may require knowledge of the actual user.</w:t>
       </w:r>
     </w:p>
     <w:p>
@@ -1085,12 +1177,14 @@
           <w:color w:val="auto"/>
         </w:rPr>
       </w:pPr>
+      <w:proofErr w:type="spellStart"/>
       <w:r>
         <w:rPr>
           <w:color w:val="auto"/>
         </w:rPr>
         <w:t>onUse</w:t>
       </w:r>
+      <w:proofErr w:type="spellEnd"/>
       <w:r>
         <w:rPr>
           <w:color w:val="auto"/>
@@ -1101,7 +1195,21 @@
         <w:rPr>
           <w:color w:val="auto"/>
         </w:rPr>
-        <w:t>(args)</w:t>
+        <w:t>(</w:t>
+      </w:r>
+      <w:proofErr w:type="spellStart"/>
+      <w:r>
+        <w:rPr>
+          <w:color w:val="auto"/>
+        </w:rPr>
+        <w:t>args</w:t>
+      </w:r>
+      <w:proofErr w:type="spellEnd"/>
+      <w:r>
+        <w:rPr>
+          <w:color w:val="auto"/>
+        </w:rPr>
+        <w:t>)</w:t>
       </w:r>
     </w:p>
     <w:p>
@@ -1115,12 +1223,14 @@
           <w:color w:val="auto"/>
         </w:rPr>
       </w:pPr>
+      <w:proofErr w:type="spellStart"/>
       <w:r>
         <w:rPr>
           <w:color w:val="auto"/>
         </w:rPr>
         <w:t>onMouseOver</w:t>
       </w:r>
+      <w:proofErr w:type="spellEnd"/>
       <w:r>
         <w:rPr>
           <w:color w:val="auto"/>
@@ -1131,7 +1241,21 @@
         <w:rPr>
           <w:color w:val="auto"/>
         </w:rPr>
-        <w:t>(args)</w:t>
+        <w:t>(</w:t>
+      </w:r>
+      <w:proofErr w:type="spellStart"/>
+      <w:r>
+        <w:rPr>
+          <w:color w:val="auto"/>
+        </w:rPr>
+        <w:t>args</w:t>
+      </w:r>
+      <w:proofErr w:type="spellEnd"/>
+      <w:r>
+        <w:rPr>
+          <w:color w:val="auto"/>
+        </w:rPr>
+        <w:t>)</w:t>
       </w:r>
     </w:p>
     <w:p>

</xml_diff>